<commit_message>
updates with second rebuttal
</commit_message>
<xml_diff>
--- a/scripts/phylo_placement_filt/documentation.docx
+++ b/scripts/phylo_placement_filt/documentation.docx
@@ -1,6 +1,6 @@
 
 <file path=word/document.xml><?xml version="1.0" encoding="utf-8"?>
-<w:document xmlns:wpc="http://schemas.microsoft.com/office/word/2010/wordprocessingCanvas" xmlns:cx="http://schemas.microsoft.com/office/drawing/2014/chartex" xmlns:cx1="http://schemas.microsoft.com/office/drawing/2015/9/8/chartex" xmlns:cx2="http://schemas.microsoft.com/office/drawing/2015/10/21/chartex" xmlns:cx3="http://schemas.microsoft.com/office/drawing/2016/5/9/chartex" xmlns:cx4="http://schemas.microsoft.com/office/drawing/2016/5/10/chartex" xmlns:cx5="http://schemas.microsoft.com/office/drawing/2016/5/11/chartex" xmlns:cx6="http://schemas.microsoft.com/office/drawing/2016/5/12/chartex" xmlns:cx7="http://schemas.microsoft.com/office/drawing/2016/5/13/chartex" xmlns:cx8="http://schemas.microsoft.com/office/drawing/2016/5/14/chartex" xmlns:mc="http://schemas.openxmlformats.org/markup-compatibility/2006" xmlns:aink="http://schemas.microsoft.com/office/drawing/2016/ink" xmlns:am3d="http://schemas.microsoft.com/office/drawing/2017/model3d" xmlns:o="urn:schemas-microsoft-com:office:office" xmlns:r="http://schemas.openxmlformats.org/officeDocument/2006/relationships" xmlns:m="http://schemas.openxmlformats.org/officeDocument/2006/math" xmlns:v="urn:schemas-microsoft-com:vml" xmlns:wp14="http://schemas.microsoft.com/office/word/2010/wordprocessingDrawing" xmlns:wp="http://schemas.openxmlformats.org/drawingml/2006/wordprocessingDrawing" xmlns:w10="urn:schemas-microsoft-com:office:word" xmlns:w="http://schemas.openxmlformats.org/wordprocessingml/2006/main" xmlns:w14="http://schemas.microsoft.com/office/word/2010/wordml" xmlns:w15="http://schemas.microsoft.com/office/word/2012/wordml" xmlns:w16cex="http://schemas.microsoft.com/office/word/2018/wordml/cex" xmlns:w16cid="http://schemas.microsoft.com/office/word/2016/wordml/cid" xmlns:w16="http://schemas.microsoft.com/office/word/2018/wordml" xmlns:w16sdtdh="http://schemas.microsoft.com/office/word/2020/wordml/sdtdatahash" xmlns:w16se="http://schemas.microsoft.com/office/word/2015/wordml/symex" xmlns:wpg="http://schemas.microsoft.com/office/word/2010/wordprocessingGroup" xmlns:wpi="http://schemas.microsoft.com/office/word/2010/wordprocessingInk" xmlns:wne="http://schemas.microsoft.com/office/word/2006/wordml" xmlns:wps="http://schemas.microsoft.com/office/word/2010/wordprocessingShape" mc:Ignorable="w14 w15 w16se w16cid w16 w16cex w16sdtdh wp14">
+<w:document xmlns:wpc="http://schemas.microsoft.com/office/word/2010/wordprocessingCanvas" xmlns:cx="http://schemas.microsoft.com/office/drawing/2014/chartex" xmlns:cx1="http://schemas.microsoft.com/office/drawing/2015/9/8/chartex" xmlns:cx2="http://schemas.microsoft.com/office/drawing/2015/10/21/chartex" xmlns:cx3="http://schemas.microsoft.com/office/drawing/2016/5/9/chartex" xmlns:cx4="http://schemas.microsoft.com/office/drawing/2016/5/10/chartex" xmlns:cx5="http://schemas.microsoft.com/office/drawing/2016/5/11/chartex" xmlns:cx6="http://schemas.microsoft.com/office/drawing/2016/5/12/chartex" xmlns:cx7="http://schemas.microsoft.com/office/drawing/2016/5/13/chartex" xmlns:cx8="http://schemas.microsoft.com/office/drawing/2016/5/14/chartex" xmlns:mc="http://schemas.openxmlformats.org/markup-compatibility/2006" xmlns:aink="http://schemas.microsoft.com/office/drawing/2016/ink" xmlns:am3d="http://schemas.microsoft.com/office/drawing/2017/model3d" xmlns:o="urn:schemas-microsoft-com:office:office" xmlns:oel="http://schemas.microsoft.com/office/2019/extlst" xmlns:r="http://schemas.openxmlformats.org/officeDocument/2006/relationships" xmlns:m="http://schemas.openxmlformats.org/officeDocument/2006/math" xmlns:v="urn:schemas-microsoft-com:vml" xmlns:wp14="http://schemas.microsoft.com/office/word/2010/wordprocessingDrawing" xmlns:wp="http://schemas.openxmlformats.org/drawingml/2006/wordprocessingDrawing" xmlns:w10="urn:schemas-microsoft-com:office:word" xmlns:w="http://schemas.openxmlformats.org/wordprocessingml/2006/main" xmlns:w14="http://schemas.microsoft.com/office/word/2010/wordml" xmlns:w15="http://schemas.microsoft.com/office/word/2012/wordml" xmlns:w16cex="http://schemas.microsoft.com/office/word/2018/wordml/cex" xmlns:w16cid="http://schemas.microsoft.com/office/word/2016/wordml/cid" xmlns:w16="http://schemas.microsoft.com/office/word/2018/wordml" xmlns:w16sdtdh="http://schemas.microsoft.com/office/word/2020/wordml/sdtdatahash" xmlns:w16se="http://schemas.microsoft.com/office/word/2015/wordml/symex" xmlns:wpg="http://schemas.microsoft.com/office/word/2010/wordprocessingGroup" xmlns:wpi="http://schemas.microsoft.com/office/word/2010/wordprocessingInk" xmlns:wne="http://schemas.microsoft.com/office/word/2006/wordml" xmlns:wps="http://schemas.microsoft.com/office/word/2010/wordprocessingShape" mc:Ignorable="w14 w15 w16se w16cid w16 w16cex w16sdtdh wp14">
   <w:body>
     <w:p>
       <w:r>
@@ -1176,19 +1176,41 @@
       </w:r>
     </w:p>
     <w:p>
-      <w:pPr>
-        <w:rPr>
-          <w:color w:val="FF0000"/>
-        </w:rPr>
-      </w:pPr>
-      <w:proofErr w:type="spellStart"/>
-      <w:r>
-        <w:rPr>
-          <w:color w:val="FF0000"/>
-        </w:rPr>
-        <w:t>ic</w:t>
-      </w:r>
-      <w:proofErr w:type="spellEnd"/>
+      <w:r>
+        <w:t>python scripts/place_seqs.py --v4-region-start 868 --v4-region-end 1161 --</w:t>
+      </w:r>
+      <w:proofErr w:type="spellStart"/>
+      <w:r>
+        <w:t>refpkg</w:t>
+      </w:r>
+      <w:proofErr w:type="spellEnd"/>
+      <w:r>
+        <w:t xml:space="preserve"> </w:t>
+      </w:r>
+      <w:proofErr w:type="spellStart"/>
+      <w:r>
+        <w:t>refpkg</w:t>
+      </w:r>
+      <w:proofErr w:type="spellEnd"/>
+      <w:r>
+        <w:t>/RDP-11-5_TS_Processed.refpkg/ --query-reads data/</w:t>
+      </w:r>
+      <w:proofErr w:type="spellStart"/>
+      <w:r>
+        <w:t>asvs_to_</w:t>
+      </w:r>
+      <w:proofErr w:type="gramStart"/>
+      <w:r>
+        <w:t>place</w:t>
+      </w:r>
+      <w:r>
+        <w:t>.fa</w:t>
+      </w:r>
+      <w:proofErr w:type="spellEnd"/>
+      <w:proofErr w:type="gramEnd"/>
+      <w:r>
+        <w:t xml:space="preserve"> --verbose 1</w:t>
+      </w:r>
     </w:p>
     <w:p>
       <w:pPr>
@@ -1227,23 +1249,228 @@
           <w:rFonts w:ascii="Menlo" w:hAnsi="Menlo" w:cs="Menlo"/>
           <w:color w:val="000000"/>
         </w:rPr>
+        <w:t>/jjd65/phylo_placement_</w:t>
+      </w:r>
+      <w:r>
+        <w:rPr>
+          <w:rFonts w:ascii="Menlo" w:hAnsi="Menlo" w:cs="Menlo"/>
+          <w:color w:val="000000"/>
+        </w:rPr>
+        <w:t>ap19</w:t>
+      </w:r>
+      <w:r>
+        <w:rPr>
+          <w:rFonts w:ascii="Menlo" w:hAnsi="Menlo" w:cs="Menlo"/>
+          <w:color w:val="000000"/>
+        </w:rPr>
+        <w:t xml:space="preserve"> </w:t>
+      </w:r>
+      <w:r>
+        <w:rPr>
+          <w:rFonts w:ascii="Menlo" w:hAnsi="Menlo" w:cs="Menlo"/>
+          <w:color w:val="000000"/>
+        </w:rPr>
+        <w:t>/Users/</w:t>
+      </w:r>
+      <w:proofErr w:type="spellStart"/>
+      <w:r>
+        <w:rPr>
+          <w:rFonts w:ascii="Menlo" w:hAnsi="Menlo" w:cs="Menlo"/>
+          <w:color w:val="000000"/>
+        </w:rPr>
+        <w:t>jendawk</w:t>
+      </w:r>
+      <w:proofErr w:type="spellEnd"/>
+      <w:r>
+        <w:rPr>
+          <w:rFonts w:ascii="Menlo" w:hAnsi="Menlo" w:cs="Menlo"/>
+          <w:color w:val="000000"/>
+        </w:rPr>
+        <w:t>/Dropbox</w:t>
+      </w:r>
+      <w:r>
+        <w:rPr>
+          <w:rFonts w:ascii="Menlo" w:hAnsi="Menlo" w:cs="Menlo"/>
+          <w:color w:val="000000"/>
+        </w:rPr>
+        <w:t>\</w:t>
+      </w:r>
+      <w:r>
+        <w:rPr>
+          <w:rFonts w:ascii="Menlo" w:hAnsi="Menlo" w:cs="Menlo"/>
+          <w:color w:val="000000"/>
+        </w:rPr>
+        <w:t xml:space="preserve"> </w:t>
+      </w:r>
+      <w:r>
+        <w:rPr>
+          <w:rFonts w:ascii="Menlo" w:hAnsi="Menlo" w:cs="Menlo"/>
+          <w:color w:val="000000"/>
+        </w:rPr>
+        <w:t>\</w:t>
+      </w:r>
+      <w:r>
+        <w:rPr>
+          <w:rFonts w:ascii="Menlo" w:hAnsi="Menlo" w:cs="Menlo"/>
+          <w:color w:val="000000"/>
+        </w:rPr>
+        <w:t>(MIT</w:t>
+      </w:r>
+      <w:r>
+        <w:rPr>
+          <w:rFonts w:ascii="Menlo" w:hAnsi="Menlo" w:cs="Menlo"/>
+          <w:color w:val="000000"/>
+        </w:rPr>
+        <w:t>\</w:t>
+      </w:r>
+      <w:r>
+        <w:rPr>
+          <w:rFonts w:ascii="Menlo" w:hAnsi="Menlo" w:cs="Menlo"/>
+          <w:color w:val="000000"/>
+        </w:rPr>
+        <w:t>)/C</w:t>
+      </w:r>
+      <w:r>
+        <w:rPr>
+          <w:rFonts w:ascii="Menlo" w:hAnsi="Menlo" w:cs="Menlo"/>
+          <w:color w:val="000000"/>
+        </w:rPr>
+        <w:t>\</w:t>
+      </w:r>
+      <w:r>
+        <w:rPr>
+          <w:rFonts w:ascii="Menlo" w:hAnsi="Menlo" w:cs="Menlo"/>
+          <w:color w:val="000000"/>
+        </w:rPr>
+        <w:t xml:space="preserve"> Diff</w:t>
+      </w:r>
+      <w:r>
+        <w:rPr>
+          <w:rFonts w:ascii="Menlo" w:hAnsi="Menlo" w:cs="Menlo"/>
+          <w:color w:val="000000"/>
+        </w:rPr>
+        <w:t>\</w:t>
+      </w:r>
+      <w:r>
+        <w:rPr>
+          <w:rFonts w:ascii="Menlo" w:hAnsi="Menlo" w:cs="Menlo"/>
+          <w:color w:val="000000"/>
+        </w:rPr>
+        <w:t xml:space="preserve"> Recurrence</w:t>
+      </w:r>
+      <w:r>
+        <w:rPr>
+          <w:rFonts w:ascii="Menlo" w:hAnsi="Menlo" w:cs="Menlo"/>
+          <w:color w:val="000000"/>
+        </w:rPr>
+        <w:t>\</w:t>
+      </w:r>
+      <w:r>
+        <w:rPr>
+          <w:rFonts w:ascii="Menlo" w:hAnsi="Menlo" w:cs="Menlo"/>
+          <w:color w:val="000000"/>
+        </w:rPr>
+        <w:t xml:space="preserve"> Paper/Analyses/scripts</w:t>
+      </w:r>
+    </w:p>
+    <w:p>
+      <w:pPr>
+        <w:rPr>
+          <w:rFonts w:ascii="Menlo" w:hAnsi="Menlo" w:cs="Menlo"/>
+          <w:color w:val="000000"/>
+        </w:rPr>
+      </w:pPr>
+    </w:p>
+    <w:p>
+      <w:proofErr w:type="spellStart"/>
+      <w:r>
+        <w:rPr>
+          <w:rFonts w:ascii="Menlo" w:hAnsi="Menlo" w:cs="Menlo"/>
+          <w:color w:val="000000"/>
+        </w:rPr>
+        <w:t>scp</w:t>
+      </w:r>
+      <w:proofErr w:type="spellEnd"/>
+      <w:r>
+        <w:rPr>
+          <w:rFonts w:ascii="Menlo" w:hAnsi="Menlo" w:cs="Menlo"/>
+          <w:color w:val="000000"/>
+        </w:rPr>
+        <w:t xml:space="preserve"> -r /Users/</w:t>
+      </w:r>
+      <w:proofErr w:type="spellStart"/>
+      <w:r>
+        <w:rPr>
+          <w:rFonts w:ascii="Menlo" w:hAnsi="Menlo" w:cs="Menlo"/>
+          <w:color w:val="000000"/>
+        </w:rPr>
+        <w:t>jendawk</w:t>
+      </w:r>
+      <w:proofErr w:type="spellEnd"/>
+      <w:r>
+        <w:rPr>
+          <w:rFonts w:ascii="Menlo" w:hAnsi="Menlo" w:cs="Menlo"/>
+          <w:color w:val="000000"/>
+        </w:rPr>
+        <w:t>/Dropbox\ \(MIT\)/Microbiome/</w:t>
+      </w:r>
+      <w:proofErr w:type="spellStart"/>
+      <w:r>
+        <w:rPr>
+          <w:rFonts w:ascii="Menlo" w:hAnsi="Menlo" w:cs="Menlo"/>
+          <w:color w:val="000000"/>
+        </w:rPr>
+        <w:t>phylo_placement_jen</w:t>
+      </w:r>
+      <w:proofErr w:type="spellEnd"/>
+      <w:r>
+        <w:rPr>
+          <w:rFonts w:ascii="Menlo" w:hAnsi="Menlo" w:cs="Menlo"/>
+          <w:color w:val="000000"/>
+        </w:rPr>
+        <w:t xml:space="preserve"> jjd65@erisone.partners.org:/</w:t>
+      </w:r>
+      <w:proofErr w:type="spellStart"/>
+      <w:r>
+        <w:rPr>
+          <w:rFonts w:ascii="Menlo" w:hAnsi="Menlo" w:cs="Menlo"/>
+          <w:color w:val="000000"/>
+        </w:rPr>
+        <w:t>PHShome</w:t>
+      </w:r>
+      <w:proofErr w:type="spellEnd"/>
+      <w:r>
+        <w:rPr>
+          <w:rFonts w:ascii="Menlo" w:hAnsi="Menlo" w:cs="Menlo"/>
+          <w:color w:val="000000"/>
+        </w:rPr>
         <w:t>/jjd65/</w:t>
       </w:r>
-      <w:proofErr w:type="spellStart"/>
-      <w:r>
-        <w:rPr>
-          <w:rFonts w:ascii="Menlo" w:hAnsi="Menlo" w:cs="Menlo"/>
-          <w:color w:val="000000"/>
-        </w:rPr>
-        <w:t>phylo_placement_jen</w:t>
-      </w:r>
-      <w:proofErr w:type="spellEnd"/>
-      <w:r>
-        <w:rPr>
-          <w:rFonts w:ascii="Menlo" w:hAnsi="Menlo" w:cs="Menlo"/>
-          <w:color w:val="000000"/>
-        </w:rPr>
-        <w:t xml:space="preserve"> /Users/</w:t>
+    </w:p>
+    <w:p>
+      <w:pPr>
+        <w:rPr>
+          <w:rFonts w:ascii="Menlo" w:hAnsi="Menlo" w:cs="Menlo"/>
+          <w:color w:val="000000"/>
+        </w:rPr>
+      </w:pPr>
+    </w:p>
+    <w:p>
+      <w:proofErr w:type="spellStart"/>
+      <w:r>
+        <w:rPr>
+          <w:rFonts w:ascii="Menlo" w:hAnsi="Menlo" w:cs="Menlo"/>
+          <w:color w:val="000000"/>
+        </w:rPr>
+        <w:t>scp</w:t>
+      </w:r>
+      <w:proofErr w:type="spellEnd"/>
+      <w:r>
+        <w:rPr>
+          <w:rFonts w:ascii="Menlo" w:hAnsi="Menlo" w:cs="Menlo"/>
+          <w:color w:val="000000"/>
+        </w:rPr>
+        <w:t xml:space="preserve"> -r /Users/</w:t>
       </w:r>
       <w:proofErr w:type="spellStart"/>
       <w:r>
@@ -1259,24 +1486,33 @@
           <w:rFonts w:ascii="Menlo" w:hAnsi="Menlo" w:cs="Menlo"/>
           <w:color w:val="000000"/>
         </w:rPr>
-        <w:t>/Dropbox\ \(MIT\)/Microbiome/</w:t>
-      </w:r>
-    </w:p>
-    <w:p>
-      <w:pPr>
-        <w:rPr>
-          <w:rFonts w:ascii="Menlo" w:hAnsi="Menlo" w:cs="Menlo"/>
-          <w:color w:val="000000"/>
-        </w:rPr>
-      </w:pPr>
-    </w:p>
-    <w:p>
-      <w:proofErr w:type="spellStart"/>
-      <w:r>
-        <w:rPr>
-          <w:rFonts w:ascii="Menlo" w:hAnsi="Menlo" w:cs="Menlo"/>
-          <w:color w:val="000000"/>
-        </w:rPr>
+        <w:t>/Dropbox\ \(MIT\)/Microbiome/phylo_placement_jen-16s-sig jjd65@erisone.partners.org:/</w:t>
+      </w:r>
+      <w:proofErr w:type="spellStart"/>
+      <w:r>
+        <w:rPr>
+          <w:rFonts w:ascii="Menlo" w:hAnsi="Menlo" w:cs="Menlo"/>
+          <w:color w:val="000000"/>
+        </w:rPr>
+        <w:t>PHShome</w:t>
+      </w:r>
+      <w:proofErr w:type="spellEnd"/>
+      <w:r>
+        <w:rPr>
+          <w:rFonts w:ascii="Menlo" w:hAnsi="Menlo" w:cs="Menlo"/>
+          <w:color w:val="000000"/>
+        </w:rPr>
+        <w:t>/jjd65/</w:t>
+      </w:r>
+    </w:p>
+    <w:p>
+      <w:proofErr w:type="spellStart"/>
+      <w:r>
+        <w:rPr>
+          <w:rFonts w:ascii="Menlo" w:hAnsi="Menlo" w:cs="Menlo"/>
+          <w:color w:val="000000"/>
+        </w:rPr>
+        <w:lastRenderedPageBreak/>
         <w:t>scp</w:t>
       </w:r>
       <w:proofErr w:type="spellEnd"/>
@@ -1301,23 +1537,7 @@
           <w:rFonts w:ascii="Menlo" w:hAnsi="Menlo" w:cs="Menlo"/>
           <w:color w:val="000000"/>
         </w:rPr>
-        <w:t>/Dropbox\ \(MIT\)/Microbiome/</w:t>
-      </w:r>
-      <w:proofErr w:type="spellStart"/>
-      <w:r>
-        <w:rPr>
-          <w:rFonts w:ascii="Menlo" w:hAnsi="Menlo" w:cs="Menlo"/>
-          <w:color w:val="000000"/>
-        </w:rPr>
-        <w:t>phylo_placement_jen</w:t>
-      </w:r>
-      <w:proofErr w:type="spellEnd"/>
-      <w:r>
-        <w:rPr>
-          <w:rFonts w:ascii="Menlo" w:hAnsi="Menlo" w:cs="Menlo"/>
-          <w:color w:val="000000"/>
-        </w:rPr>
-        <w:t xml:space="preserve"> jjd65@erisone.partners.org:/</w:t>
+        <w:t>/Dropbox\ \(MIT\)/Microbiome/phylo_placement_jen-16s-inst-sig jjd65@erisone.partners.org:/</w:t>
       </w:r>
       <w:proofErr w:type="spellStart"/>
       <w:r>
@@ -1343,121 +1563,12 @@
           <w:color w:val="000000"/>
         </w:rPr>
       </w:pPr>
-    </w:p>
-    <w:p>
-      <w:proofErr w:type="spellStart"/>
-      <w:r>
-        <w:rPr>
-          <w:rFonts w:ascii="Menlo" w:hAnsi="Menlo" w:cs="Menlo"/>
-          <w:color w:val="000000"/>
-        </w:rPr>
-        <w:t>scp</w:t>
-      </w:r>
-      <w:proofErr w:type="spellEnd"/>
-      <w:r>
-        <w:rPr>
-          <w:rFonts w:ascii="Menlo" w:hAnsi="Menlo" w:cs="Menlo"/>
-          <w:color w:val="000000"/>
-        </w:rPr>
-        <w:t xml:space="preserve"> -r /Users/</w:t>
-      </w:r>
-      <w:proofErr w:type="spellStart"/>
-      <w:r>
-        <w:rPr>
-          <w:rFonts w:ascii="Menlo" w:hAnsi="Menlo" w:cs="Menlo"/>
-          <w:color w:val="000000"/>
-        </w:rPr>
-        <w:t>jendawk</w:t>
-      </w:r>
-      <w:proofErr w:type="spellEnd"/>
-      <w:r>
-        <w:rPr>
-          <w:rFonts w:ascii="Menlo" w:hAnsi="Menlo" w:cs="Menlo"/>
-          <w:color w:val="000000"/>
-        </w:rPr>
-        <w:t>/Dropbox\ \(MIT\)/Microbiome/phylo_placement_jen-16s-sig jjd65@erisone.partners.org:/</w:t>
-      </w:r>
-      <w:proofErr w:type="spellStart"/>
-      <w:r>
-        <w:rPr>
-          <w:rFonts w:ascii="Menlo" w:hAnsi="Menlo" w:cs="Menlo"/>
-          <w:color w:val="000000"/>
-        </w:rPr>
-        <w:t>PHShome</w:t>
-      </w:r>
-      <w:proofErr w:type="spellEnd"/>
-      <w:r>
-        <w:rPr>
-          <w:rFonts w:ascii="Menlo" w:hAnsi="Menlo" w:cs="Menlo"/>
-          <w:color w:val="000000"/>
-        </w:rPr>
-        <w:t>/jjd65/</w:t>
-      </w:r>
-    </w:p>
-    <w:p>
-      <w:proofErr w:type="spellStart"/>
-      <w:r>
-        <w:rPr>
-          <w:rFonts w:ascii="Menlo" w:hAnsi="Menlo" w:cs="Menlo"/>
-          <w:color w:val="000000"/>
-        </w:rPr>
-        <w:t>scp</w:t>
-      </w:r>
-      <w:proofErr w:type="spellEnd"/>
-      <w:r>
-        <w:rPr>
-          <w:rFonts w:ascii="Menlo" w:hAnsi="Menlo" w:cs="Menlo"/>
-          <w:color w:val="000000"/>
-        </w:rPr>
-        <w:t xml:space="preserve"> -r /Users/</w:t>
-      </w:r>
-      <w:proofErr w:type="spellStart"/>
-      <w:r>
-        <w:rPr>
-          <w:rFonts w:ascii="Menlo" w:hAnsi="Menlo" w:cs="Menlo"/>
-          <w:color w:val="000000"/>
-        </w:rPr>
-        <w:t>jendawk</w:t>
-      </w:r>
-      <w:proofErr w:type="spellEnd"/>
-      <w:r>
-        <w:rPr>
-          <w:rFonts w:ascii="Menlo" w:hAnsi="Menlo" w:cs="Menlo"/>
-          <w:color w:val="000000"/>
-        </w:rPr>
-        <w:t>/Dropbox\ \(MIT\)/Microbiome/phylo_placement_jen-16s-inst-sig jjd65@erisone.partners.org:/</w:t>
-      </w:r>
-      <w:proofErr w:type="spellStart"/>
-      <w:r>
-        <w:rPr>
-          <w:rFonts w:ascii="Menlo" w:hAnsi="Menlo" w:cs="Menlo"/>
-          <w:color w:val="000000"/>
-        </w:rPr>
-        <w:t>PHShome</w:t>
-      </w:r>
-      <w:proofErr w:type="spellEnd"/>
-      <w:r>
-        <w:rPr>
-          <w:rFonts w:ascii="Menlo" w:hAnsi="Menlo" w:cs="Menlo"/>
-          <w:color w:val="000000"/>
-        </w:rPr>
-        <w:t>/jjd65/</w:t>
-      </w:r>
-    </w:p>
-    <w:p>
-      <w:pPr>
-        <w:rPr>
-          <w:rFonts w:ascii="Menlo" w:hAnsi="Menlo" w:cs="Menlo"/>
-          <w:color w:val="000000"/>
-        </w:rPr>
-      </w:pPr>
-      <w:proofErr w:type="spellStart"/>
-      <w:r>
-        <w:rPr>
-          <w:rFonts w:ascii="Menlo" w:hAnsi="Menlo" w:cs="Menlo"/>
-          <w:color w:val="000000"/>
-        </w:rPr>
-        <w:lastRenderedPageBreak/>
+      <w:proofErr w:type="spellStart"/>
+      <w:r>
+        <w:rPr>
+          <w:rFonts w:ascii="Menlo" w:hAnsi="Menlo" w:cs="Menlo"/>
+          <w:color w:val="000000"/>
+        </w:rPr>
         <w:t>scp</w:t>
       </w:r>
       <w:proofErr w:type="spellEnd"/>
@@ -1970,7 +2081,7 @@
 </file>
 
 <file path=word/numbering.xml><?xml version="1.0" encoding="utf-8"?>
-<w:numbering xmlns:wpc="http://schemas.microsoft.com/office/word/2010/wordprocessingCanvas" xmlns:cx="http://schemas.microsoft.com/office/drawing/2014/chartex" xmlns:cx1="http://schemas.microsoft.com/office/drawing/2015/9/8/chartex" xmlns:cx2="http://schemas.microsoft.com/office/drawing/2015/10/21/chartex" xmlns:cx3="http://schemas.microsoft.com/office/drawing/2016/5/9/chartex" xmlns:cx4="http://schemas.microsoft.com/office/drawing/2016/5/10/chartex" xmlns:cx5="http://schemas.microsoft.com/office/drawing/2016/5/11/chartex" xmlns:cx6="http://schemas.microsoft.com/office/drawing/2016/5/12/chartex" xmlns:cx7="http://schemas.microsoft.com/office/drawing/2016/5/13/chartex" xmlns:cx8="http://schemas.microsoft.com/office/drawing/2016/5/14/chartex" xmlns:mc="http://schemas.openxmlformats.org/markup-compatibility/2006" xmlns:aink="http://schemas.microsoft.com/office/drawing/2016/ink" xmlns:am3d="http://schemas.microsoft.com/office/drawing/2017/model3d" xmlns:o="urn:schemas-microsoft-com:office:office" xmlns:r="http://schemas.openxmlformats.org/officeDocument/2006/relationships" xmlns:m="http://schemas.openxmlformats.org/officeDocument/2006/math" xmlns:v="urn:schemas-microsoft-com:vml" xmlns:wp14="http://schemas.microsoft.com/office/word/2010/wordprocessingDrawing" xmlns:wp="http://schemas.openxmlformats.org/drawingml/2006/wordprocessingDrawing" xmlns:w10="urn:schemas-microsoft-com:office:word" xmlns:w="http://schemas.openxmlformats.org/wordprocessingml/2006/main" xmlns:w14="http://schemas.microsoft.com/office/word/2010/wordml" xmlns:w15="http://schemas.microsoft.com/office/word/2012/wordml" xmlns:w16cex="http://schemas.microsoft.com/office/word/2018/wordml/cex" xmlns:w16cid="http://schemas.microsoft.com/office/word/2016/wordml/cid" xmlns:w16="http://schemas.microsoft.com/office/word/2018/wordml" xmlns:w16sdtdh="http://schemas.microsoft.com/office/word/2020/wordml/sdtdatahash" xmlns:w16se="http://schemas.microsoft.com/office/word/2015/wordml/symex" xmlns:wpg="http://schemas.microsoft.com/office/word/2010/wordprocessingGroup" xmlns:wpi="http://schemas.microsoft.com/office/word/2010/wordprocessingInk" xmlns:wne="http://schemas.microsoft.com/office/word/2006/wordml" xmlns:wps="http://schemas.microsoft.com/office/word/2010/wordprocessingShape" mc:Ignorable="w14 w15 w16se w16cid w16 w16cex w16sdtdh wp14">
+<w:numbering xmlns:wpc="http://schemas.microsoft.com/office/word/2010/wordprocessingCanvas" xmlns:cx="http://schemas.microsoft.com/office/drawing/2014/chartex" xmlns:cx1="http://schemas.microsoft.com/office/drawing/2015/9/8/chartex" xmlns:cx2="http://schemas.microsoft.com/office/drawing/2015/10/21/chartex" xmlns:cx3="http://schemas.microsoft.com/office/drawing/2016/5/9/chartex" xmlns:cx4="http://schemas.microsoft.com/office/drawing/2016/5/10/chartex" xmlns:cx5="http://schemas.microsoft.com/office/drawing/2016/5/11/chartex" xmlns:cx6="http://schemas.microsoft.com/office/drawing/2016/5/12/chartex" xmlns:cx7="http://schemas.microsoft.com/office/drawing/2016/5/13/chartex" xmlns:cx8="http://schemas.microsoft.com/office/drawing/2016/5/14/chartex" xmlns:mc="http://schemas.openxmlformats.org/markup-compatibility/2006" xmlns:aink="http://schemas.microsoft.com/office/drawing/2016/ink" xmlns:am3d="http://schemas.microsoft.com/office/drawing/2017/model3d" xmlns:o="urn:schemas-microsoft-com:office:office" xmlns:oel="http://schemas.microsoft.com/office/2019/extlst" xmlns:r="http://schemas.openxmlformats.org/officeDocument/2006/relationships" xmlns:m="http://schemas.openxmlformats.org/officeDocument/2006/math" xmlns:v="urn:schemas-microsoft-com:vml" xmlns:wp14="http://schemas.microsoft.com/office/word/2010/wordprocessingDrawing" xmlns:wp="http://schemas.openxmlformats.org/drawingml/2006/wordprocessingDrawing" xmlns:w10="urn:schemas-microsoft-com:office:word" xmlns:w="http://schemas.openxmlformats.org/wordprocessingml/2006/main" xmlns:w14="http://schemas.microsoft.com/office/word/2010/wordml" xmlns:w15="http://schemas.microsoft.com/office/word/2012/wordml" xmlns:w16cex="http://schemas.microsoft.com/office/word/2018/wordml/cex" xmlns:w16cid="http://schemas.microsoft.com/office/word/2016/wordml/cid" xmlns:w16="http://schemas.microsoft.com/office/word/2018/wordml" xmlns:w16sdtdh="http://schemas.microsoft.com/office/word/2020/wordml/sdtdatahash" xmlns:w16se="http://schemas.microsoft.com/office/word/2015/wordml/symex" xmlns:wpg="http://schemas.microsoft.com/office/word/2010/wordprocessingGroup" xmlns:wpi="http://schemas.microsoft.com/office/word/2010/wordprocessingInk" xmlns:wne="http://schemas.microsoft.com/office/word/2006/wordml" xmlns:wps="http://schemas.microsoft.com/office/word/2010/wordprocessingShape" mc:Ignorable="w14 w15 w16se w16cid w16 w16cex w16sdtdh wp14">
   <w:abstractNum w:abstractNumId="0" w15:restartNumberingAfterBreak="0">
     <w:nsid w:val="0D33123F"/>
     <w:multiLevelType w:val="hybridMultilevel"/>
@@ -2615,25 +2726,25 @@
       </w:pPr>
     </w:lvl>
   </w:abstractNum>
-  <w:num w:numId="1">
+  <w:num w:numId="1" w16cid:durableId="786776220">
     <w:abstractNumId w:val="5"/>
   </w:num>
-  <w:num w:numId="2">
+  <w:num w:numId="2" w16cid:durableId="691691306">
     <w:abstractNumId w:val="4"/>
   </w:num>
-  <w:num w:numId="3">
+  <w:num w:numId="3" w16cid:durableId="351418251">
     <w:abstractNumId w:val="2"/>
   </w:num>
-  <w:num w:numId="4">
+  <w:num w:numId="4" w16cid:durableId="1733699388">
     <w:abstractNumId w:val="6"/>
   </w:num>
-  <w:num w:numId="5">
+  <w:num w:numId="5" w16cid:durableId="712391263">
     <w:abstractNumId w:val="3"/>
   </w:num>
-  <w:num w:numId="6">
+  <w:num w:numId="6" w16cid:durableId="1413044442">
     <w:abstractNumId w:val="1"/>
   </w:num>
-  <w:num w:numId="7">
+  <w:num w:numId="7" w16cid:durableId="1720477734">
     <w:abstractNumId w:val="0"/>
   </w:num>
 </w:numbering>

</xml_diff>